<commit_message>
Doplnění projektové dokumentace o úvod, popis formulářů, úprava kapitoly SQL dotazy a vytvoření kapitoly E-R model
</commit_message>
<xml_diff>
--- a/Dokumenty/Technická dokumentace.docx
+++ b/Dokumenty/Technická dokumentace.docx
@@ -17,12 +17,153 @@
       <w:r>
         <w:rPr>
           <w:rFonts w:eastAsia="Times New Roman" w:cs="Arial"/>
+          <w:spacing w:val="0"/>
+          <w:sz w:val="28"/>
+          <w:szCs w:val="28"/>
+          <w:lang w:eastAsia="cs-CZ"/>
+        </w:rPr>
+        <w:t>STŘEDNÍ PRŮMYSLOVÁ ŠKOLA ELEKTROTECHNIKY A INFORMATIKY OSTRAVA, PŘÍSPĚVKOVÁ ORGANIZACE</w:t>
+      </w:r>
+    </w:p>
+    <w:p>
+      <w:pPr>
+        <w:pStyle w:val="Nadpis6"/>
+        <w:keepNext w:val="0"/>
+        <w:spacing w:before="5280" w:after="6360" w:line="240" w:lineRule="auto"/>
+        <w:rPr>
+          <w:sz w:val="44"/>
+          <w:szCs w:val="56"/>
+          <w:lang w:val="cs-CZ"/>
+        </w:rPr>
+      </w:pPr>
+      <w:r>
+        <w:rPr>
+          <w:sz w:val="44"/>
+          <w:szCs w:val="56"/>
+          <w:lang w:val="cs-CZ"/>
+        </w:rPr>
+        <w:t>Databáze pro správu hudebních nosičů</w:t>
+      </w:r>
+    </w:p>
+    <w:p>
+      <w:pPr>
+        <w:pStyle w:val="Zkladntext3"/>
+        <w:tabs>
+          <w:tab w:val="left" w:pos="6480"/>
+        </w:tabs>
+        <w:autoSpaceDE w:val="0"/>
+        <w:autoSpaceDN w:val="0"/>
+        <w:adjustRightInd w:val="0"/>
+        <w:spacing w:after="0" w:line="240" w:lineRule="auto"/>
+        <w:jc w:val="left"/>
+        <w:rPr>
+          <w:sz w:val="20"/>
+          <w:szCs w:val="28"/>
+        </w:rPr>
+      </w:pPr>
+      <w:r>
+        <w:rPr>
+          <w:sz w:val="20"/>
+          <w:szCs w:val="28"/>
+        </w:rPr>
+        <w:t>Zpracoval:</w:t>
+      </w:r>
+      <w:r>
+        <w:rPr>
+          <w:sz w:val="20"/>
+          <w:szCs w:val="28"/>
+          <w:lang w:val="cs-CZ"/>
+        </w:rPr>
+        <w:t xml:space="preserve"> Marek Přidal</w:t>
+      </w:r>
+      <w:r>
+        <w:rPr>
+          <w:sz w:val="20"/>
+          <w:szCs w:val="28"/>
+        </w:rPr>
+        <w:tab/>
+        <w:t>Třída:</w:t>
+      </w:r>
+      <w:r>
+        <w:rPr>
+          <w:sz w:val="20"/>
+          <w:szCs w:val="28"/>
+          <w:lang w:val="cs-CZ"/>
+        </w:rPr>
+        <w:t xml:space="preserve"> I4C</w:t>
+      </w:r>
+    </w:p>
+    <w:p>
+      <w:pPr>
+        <w:pStyle w:val="Zkladntext3"/>
+        <w:tabs>
+          <w:tab w:val="left" w:pos="6480"/>
+        </w:tabs>
+        <w:autoSpaceDE w:val="0"/>
+        <w:autoSpaceDN w:val="0"/>
+        <w:adjustRightInd w:val="0"/>
+        <w:spacing w:after="0" w:line="240" w:lineRule="auto"/>
+        <w:jc w:val="left"/>
+        <w:rPr>
+          <w:szCs w:val="28"/>
+        </w:rPr>
+      </w:pPr>
+      <w:r>
+        <w:rPr>
+          <w:sz w:val="20"/>
+          <w:szCs w:val="28"/>
+        </w:rPr>
+        <w:t xml:space="preserve">Vedoucí práce: </w:t>
+      </w:r>
+      <w:r>
+        <w:rPr>
+          <w:sz w:val="20"/>
+          <w:szCs w:val="28"/>
+          <w:lang w:val="cs-CZ"/>
+        </w:rPr>
+        <w:t>Mgr. Vlasta Kubinová</w:t>
+      </w:r>
+      <w:r>
+        <w:rPr>
+          <w:sz w:val="18"/>
+          <w:szCs w:val="28"/>
+        </w:rPr>
+        <w:tab/>
+        <w:t>Školní rok:</w:t>
+      </w:r>
+      <w:r>
+        <w:rPr>
+          <w:sz w:val="18"/>
+          <w:szCs w:val="28"/>
+          <w:lang w:val="cs-CZ"/>
+        </w:rPr>
+        <w:t xml:space="preserve"> 2015/2016</w:t>
+      </w:r>
+      <w:r>
+        <w:rPr>
+          <w:szCs w:val="28"/>
+        </w:rPr>
+        <w:br w:type="page"/>
+      </w:r>
+    </w:p>
+    <w:p>
+      <w:pPr>
+        <w:spacing w:line="240" w:lineRule="auto"/>
+        <w:jc w:val="center"/>
+        <w:rPr>
+          <w:szCs w:val="28"/>
+        </w:rPr>
+      </w:pPr>
+      <w:r>
+        <w:rPr>
+          <w:rFonts w:eastAsia="Times New Roman" w:cs="Arial"/>
           <w:noProof/>
           <w:spacing w:val="0"/>
           <w:sz w:val="28"/>
           <w:szCs w:val="28"/>
           <w:lang w:eastAsia="cs-CZ"/>
         </w:rPr>
+        <w:lastRenderedPageBreak/>
         <w:drawing>
           <wp:inline distT="0" distB="0" distL="0" distR="0" wp14:anchorId="65042ADE" wp14:editId="6BED6A13">
             <wp:extent cx="5966460" cy="8450512"/>
@@ -39,7 +180,7 @@
                     <pic:cNvPicPr/>
                   </pic:nvPicPr>
                   <pic:blipFill>
-                    <a:blip r:embed="rId6">
+                    <a:blip r:embed="rId7">
                       <a:extLst>
                         <a:ext uri="{28A0092B-C50C-407E-A947-70E740481C1C}">
                           <a14:useLocalDpi xmlns:a14="http://schemas.microsoft.com/office/drawing/2010/main" val="0"/>
@@ -91,7 +232,7 @@
                     <pic:cNvPicPr/>
                   </pic:nvPicPr>
                   <pic:blipFill>
-                    <a:blip r:embed="rId7">
+                    <a:blip r:embed="rId8">
                       <a:extLst>
                         <a:ext uri="{28A0092B-C50C-407E-A947-70E740481C1C}">
                           <a14:useLocalDpi xmlns:a14="http://schemas.microsoft.com/office/drawing/2010/main" val="0"/>
@@ -117,153 +258,21 @@
           </wp:inline>
         </w:drawing>
       </w:r>
-      <w:r>
-        <w:rPr>
-          <w:rFonts w:eastAsia="Times New Roman" w:cs="Arial"/>
-          <w:spacing w:val="0"/>
-          <w:sz w:val="28"/>
-          <w:szCs w:val="28"/>
-          <w:lang w:eastAsia="cs-CZ"/>
-        </w:rPr>
+    </w:p>
+    <w:p>
+      <w:pPr>
+        <w:pStyle w:val="Nadpis1"/>
+        <w:numPr>
+          <w:ilvl w:val="0"/>
+          <w:numId w:val="1"/>
+        </w:numPr>
+      </w:pPr>
+      <w:bookmarkStart w:id="0" w:name="_Toc445923427"/>
+      <w:r>
         <w:lastRenderedPageBreak/>
-        <w:t>STŘEDNÍ PRŮMYSLOVÁ ŠKOLA ELEKTROTECHNIKY A INFORMATIKY OSTRAVA, PŘÍSPĚVKOVÁ ORGANIZACE</w:t>
-      </w:r>
-    </w:p>
-    <w:p>
-      <w:pPr>
-        <w:pStyle w:val="Nadpis6"/>
-        <w:keepNext w:val="0"/>
-        <w:spacing w:before="5280" w:after="6360" w:line="240" w:lineRule="auto"/>
-        <w:rPr>
-          <w:sz w:val="44"/>
-          <w:szCs w:val="56"/>
-          <w:lang w:val="cs-CZ"/>
-        </w:rPr>
-      </w:pPr>
-      <w:r>
-        <w:rPr>
-          <w:sz w:val="44"/>
-          <w:szCs w:val="56"/>
-          <w:lang w:val="cs-CZ"/>
-        </w:rPr>
-        <w:t>Databá</w:t>
-      </w:r>
-      <w:bookmarkStart w:id="0" w:name="_GoBack"/>
+        <w:t>Abstrakt</w:t>
+      </w:r>
       <w:bookmarkEnd w:id="0"/>
-      <w:r>
-        <w:rPr>
-          <w:sz w:val="44"/>
-          <w:szCs w:val="56"/>
-          <w:lang w:val="cs-CZ"/>
-        </w:rPr>
-        <w:t>ze pro správu hudebních nosičů</w:t>
-      </w:r>
-    </w:p>
-    <w:p>
-      <w:pPr>
-        <w:pStyle w:val="Zkladntext3"/>
-        <w:tabs>
-          <w:tab w:val="left" w:pos="6480"/>
-        </w:tabs>
-        <w:autoSpaceDE w:val="0"/>
-        <w:autoSpaceDN w:val="0"/>
-        <w:adjustRightInd w:val="0"/>
-        <w:spacing w:after="0" w:line="240" w:lineRule="auto"/>
-        <w:jc w:val="left"/>
-        <w:rPr>
-          <w:sz w:val="20"/>
-          <w:szCs w:val="28"/>
-        </w:rPr>
-      </w:pPr>
-      <w:r>
-        <w:rPr>
-          <w:sz w:val="20"/>
-          <w:szCs w:val="28"/>
-        </w:rPr>
-        <w:t>Zpracoval:</w:t>
-      </w:r>
-      <w:r>
-        <w:rPr>
-          <w:sz w:val="20"/>
-          <w:szCs w:val="28"/>
-          <w:lang w:val="cs-CZ"/>
-        </w:rPr>
-        <w:t xml:space="preserve"> Marek Přidal</w:t>
-      </w:r>
-      <w:r>
-        <w:rPr>
-          <w:sz w:val="20"/>
-          <w:szCs w:val="28"/>
-        </w:rPr>
-        <w:tab/>
-        <w:t>Třída:</w:t>
-      </w:r>
-      <w:r>
-        <w:rPr>
-          <w:sz w:val="20"/>
-          <w:szCs w:val="28"/>
-          <w:lang w:val="cs-CZ"/>
-        </w:rPr>
-        <w:t xml:space="preserve"> I4C</w:t>
-      </w:r>
-    </w:p>
-    <w:p>
-      <w:pPr>
-        <w:pStyle w:val="Zkladntext3"/>
-        <w:tabs>
-          <w:tab w:val="left" w:pos="6480"/>
-        </w:tabs>
-        <w:autoSpaceDE w:val="0"/>
-        <w:autoSpaceDN w:val="0"/>
-        <w:adjustRightInd w:val="0"/>
-        <w:spacing w:after="0" w:line="240" w:lineRule="auto"/>
-        <w:jc w:val="left"/>
-        <w:rPr>
-          <w:sz w:val="24"/>
-          <w:szCs w:val="28"/>
-        </w:rPr>
-      </w:pPr>
-      <w:r>
-        <w:rPr>
-          <w:sz w:val="20"/>
-          <w:szCs w:val="28"/>
-        </w:rPr>
-        <w:t xml:space="preserve">Vedoucí práce: </w:t>
-      </w:r>
-      <w:r>
-        <w:rPr>
-          <w:sz w:val="20"/>
-          <w:szCs w:val="28"/>
-          <w:lang w:val="cs-CZ"/>
-        </w:rPr>
-        <w:t>Mgr. Vlasta Kubinová</w:t>
-      </w:r>
-      <w:r>
-        <w:rPr>
-          <w:sz w:val="18"/>
-          <w:szCs w:val="28"/>
-        </w:rPr>
-        <w:tab/>
-        <w:t>Školní rok:</w:t>
-      </w:r>
-      <w:r>
-        <w:rPr>
-          <w:sz w:val="18"/>
-          <w:szCs w:val="28"/>
-          <w:lang w:val="cs-CZ"/>
-        </w:rPr>
-        <w:t xml:space="preserve"> 2015/2016</w:t>
-      </w:r>
-    </w:p>
-    <w:p>
-      <w:pPr>
-        <w:pStyle w:val="Nadpis1"/>
-      </w:pPr>
-      <w:bookmarkStart w:id="1" w:name="_Toc445027949"/>
-      <w:r>
-        <w:t>Abstrakt</w:t>
-      </w:r>
-      <w:bookmarkEnd w:id="1"/>
     </w:p>
     <w:p>
       <w:pPr>
@@ -275,12 +284,6 @@
       <w:r>
         <w:t xml:space="preserve"> V rámci aplikace jsou i SQL soubory pro vytvoření tabulek a vztahů v jakémkoliv jiném programu pracující s SQL nebo MySQL.</w:t>
       </w:r>
-    </w:p>
-    <w:p>
-      <w:pPr>
-        <w:spacing w:after="160"/>
-        <w:jc w:val="left"/>
-      </w:pPr>
     </w:p>
     <w:p>
       <w:pPr>
@@ -314,7 +317,7 @@
         <w:jc w:val="left"/>
       </w:pPr>
       <w:r>
-        <w:t>Ostrava datum odevzdání</w:t>
+        <w:t xml:space="preserve">Ostrava </w:t>
       </w:r>
     </w:p>
     <w:p>
@@ -368,7 +371,7 @@
         <w:jc w:val="left"/>
       </w:pPr>
       <w:r>
-        <w:t>Ostrava datum odevzdání</w:t>
+        <w:t xml:space="preserve">Ostrava </w:t>
       </w:r>
     </w:p>
     <w:p>
@@ -389,6 +392,15 @@
     <w:p>
       <w:pPr>
         <w:pStyle w:val="Nadpis1"/>
+        <w:rPr>
+          <w:highlight w:val="yellow"/>
+        </w:rPr>
+        <w:sectPr>
+          <w:pgSz w:w="11906" w:h="16838"/>
+          <w:pgMar w:top="1701" w:right="1701" w:bottom="1701" w:left="1985" w:header="709" w:footer="709" w:gutter="0"/>
+          <w:cols w:space="708"/>
+          <w:docGrid w:linePitch="360"/>
+        </w:sectPr>
       </w:pPr>
       <w:r>
         <w:rPr>
@@ -426,11 +438,14 @@
             </w:rPr>
             <w:t>Obsah</w:t>
           </w:r>
+          <w:bookmarkStart w:id="1" w:name="_GoBack"/>
+          <w:bookmarkEnd w:id="1"/>
         </w:p>
         <w:p>
           <w:pPr>
             <w:pStyle w:val="Obsah1"/>
             <w:tabs>
+              <w:tab w:val="left" w:pos="440"/>
               <w:tab w:val="right" w:leader="dot" w:pos="8210"/>
             </w:tabs>
             <w:rPr>
@@ -451,12 +466,30 @@
           <w:r>
             <w:fldChar w:fldCharType="separate"/>
           </w:r>
-          <w:hyperlink w:anchor="_Toc445027949" w:history="1">
+          <w:hyperlink w:anchor="_Toc445923427" w:history="1">
             <w:r>
               <w:rPr>
                 <w:rStyle w:val="Hypertextovodkaz"/>
                 <w:noProof/>
               </w:rPr>
+              <w:t>1.</w:t>
+            </w:r>
+            <w:r>
+              <w:rPr>
+                <w:rFonts w:asciiTheme="minorHAnsi" w:eastAsiaTheme="minorEastAsia" w:hAnsiTheme="minorHAnsi" w:cstheme="minorBidi"/>
+                <w:noProof/>
+                <w:spacing w:val="0"/>
+                <w:sz w:val="22"/>
+                <w:szCs w:val="22"/>
+                <w:lang w:eastAsia="cs-CZ"/>
+              </w:rPr>
+              <w:tab/>
+            </w:r>
+            <w:r>
+              <w:rPr>
+                <w:rStyle w:val="Hypertextovodkaz"/>
+                <w:noProof/>
+              </w:rPr>
               <w:t>Abstrakt</w:t>
             </w:r>
             <w:r>
@@ -478,7 +511,7 @@
                 <w:noProof/>
                 <w:webHidden/>
               </w:rPr>
-              <w:instrText xml:space="preserve"> PAGEREF _Toc445027949 \h </w:instrText>
+              <w:instrText xml:space="preserve"> PAGEREF _Toc445923427 \h </w:instrText>
             </w:r>
             <w:r>
               <w:rPr>
@@ -513,6 +546,7 @@
           <w:pPr>
             <w:pStyle w:val="Obsah1"/>
             <w:tabs>
+              <w:tab w:val="left" w:pos="440"/>
               <w:tab w:val="right" w:leader="dot" w:pos="8210"/>
             </w:tabs>
             <w:rPr>
@@ -524,23 +558,41 @@
               <w:lang w:eastAsia="cs-CZ"/>
             </w:rPr>
           </w:pPr>
-          <w:hyperlink w:anchor="_Toc445027950" w:history="1">
+          <w:hyperlink w:anchor="_Toc445923428" w:history="1">
             <w:r>
               <w:rPr>
                 <w:rStyle w:val="Hypertextovodkaz"/>
                 <w:noProof/>
               </w:rPr>
-              <w:t>Tabulky a vztahy</w:t>
-            </w:r>
-            <w:r>
-              <w:rPr>
-                <w:noProof/>
-                <w:webHidden/>
+              <w:t>2.</w:t>
+            </w:r>
+            <w:r>
+              <w:rPr>
+                <w:rFonts w:asciiTheme="minorHAnsi" w:eastAsiaTheme="minorEastAsia" w:hAnsiTheme="minorHAnsi" w:cstheme="minorBidi"/>
+                <w:noProof/>
+                <w:spacing w:val="0"/>
+                <w:sz w:val="22"/>
+                <w:szCs w:val="22"/>
+                <w:lang w:eastAsia="cs-CZ"/>
               </w:rPr>
               <w:tab/>
             </w:r>
             <w:r>
               <w:rPr>
+                <w:rStyle w:val="Hypertextovodkaz"/>
+                <w:noProof/>
+              </w:rPr>
+              <w:t>Úvod</w:t>
+            </w:r>
+            <w:r>
+              <w:rPr>
+                <w:noProof/>
+                <w:webHidden/>
+              </w:rPr>
+              <w:tab/>
+            </w:r>
+            <w:r>
+              <w:rPr>
                 <w:noProof/>
                 <w:webHidden/>
               </w:rPr>
@@ -551,7 +603,7 @@
                 <w:noProof/>
                 <w:webHidden/>
               </w:rPr>
-              <w:instrText xml:space="preserve"> PAGEREF _Toc445027950 \h </w:instrText>
+              <w:instrText xml:space="preserve"> PAGEREF _Toc445923428 \h </w:instrText>
             </w:r>
             <w:r>
               <w:rPr>
@@ -586,6 +638,7 @@
           <w:pPr>
             <w:pStyle w:val="Obsah1"/>
             <w:tabs>
+              <w:tab w:val="left" w:pos="440"/>
               <w:tab w:val="right" w:leader="dot" w:pos="8210"/>
             </w:tabs>
             <w:rPr>
@@ -597,23 +650,41 @@
               <w:lang w:eastAsia="cs-CZ"/>
             </w:rPr>
           </w:pPr>
-          <w:hyperlink w:anchor="_Toc445027951" w:history="1">
+          <w:hyperlink w:anchor="_Toc445923429" w:history="1">
             <w:r>
               <w:rPr>
                 <w:rStyle w:val="Hypertextovodkaz"/>
                 <w:noProof/>
               </w:rPr>
-              <w:t>Dotazy</w:t>
-            </w:r>
-            <w:r>
-              <w:rPr>
-                <w:noProof/>
-                <w:webHidden/>
+              <w:t>3.</w:t>
+            </w:r>
+            <w:r>
+              <w:rPr>
+                <w:rFonts w:asciiTheme="minorHAnsi" w:eastAsiaTheme="minorEastAsia" w:hAnsiTheme="minorHAnsi" w:cstheme="minorBidi"/>
+                <w:noProof/>
+                <w:spacing w:val="0"/>
+                <w:sz w:val="22"/>
+                <w:szCs w:val="22"/>
+                <w:lang w:eastAsia="cs-CZ"/>
               </w:rPr>
               <w:tab/>
             </w:r>
             <w:r>
               <w:rPr>
+                <w:rStyle w:val="Hypertextovodkaz"/>
+                <w:noProof/>
+              </w:rPr>
+              <w:t>E-R model</w:t>
+            </w:r>
+            <w:r>
+              <w:rPr>
+                <w:noProof/>
+                <w:webHidden/>
+              </w:rPr>
+              <w:tab/>
+            </w:r>
+            <w:r>
+              <w:rPr>
                 <w:noProof/>
                 <w:webHidden/>
               </w:rPr>
@@ -624,7 +695,7 @@
                 <w:noProof/>
                 <w:webHidden/>
               </w:rPr>
-              <w:instrText xml:space="preserve"> PAGEREF _Toc445027951 \h </w:instrText>
+              <w:instrText xml:space="preserve"> PAGEREF _Toc445923429 \h </w:instrText>
             </w:r>
             <w:r>
               <w:rPr>
@@ -644,7 +715,7 @@
                 <w:noProof/>
                 <w:webHidden/>
               </w:rPr>
-              <w:t>9</w:t>
+              <w:t>8</w:t>
             </w:r>
             <w:r>
               <w:rPr>
@@ -659,6 +730,7 @@
           <w:pPr>
             <w:pStyle w:val="Obsah1"/>
             <w:tabs>
+              <w:tab w:val="left" w:pos="440"/>
               <w:tab w:val="right" w:leader="dot" w:pos="8210"/>
             </w:tabs>
             <w:rPr>
@@ -670,23 +742,41 @@
               <w:lang w:eastAsia="cs-CZ"/>
             </w:rPr>
           </w:pPr>
-          <w:hyperlink w:anchor="_Toc445027952" w:history="1">
+          <w:hyperlink w:anchor="_Toc445923430" w:history="1">
             <w:r>
               <w:rPr>
                 <w:rStyle w:val="Hypertextovodkaz"/>
                 <w:noProof/>
               </w:rPr>
-              <w:t>Formuláře</w:t>
-            </w:r>
-            <w:r>
-              <w:rPr>
-                <w:noProof/>
-                <w:webHidden/>
+              <w:t>4.</w:t>
+            </w:r>
+            <w:r>
+              <w:rPr>
+                <w:rFonts w:asciiTheme="minorHAnsi" w:eastAsiaTheme="minorEastAsia" w:hAnsiTheme="minorHAnsi" w:cstheme="minorBidi"/>
+                <w:noProof/>
+                <w:spacing w:val="0"/>
+                <w:sz w:val="22"/>
+                <w:szCs w:val="22"/>
+                <w:lang w:eastAsia="cs-CZ"/>
               </w:rPr>
               <w:tab/>
             </w:r>
             <w:r>
               <w:rPr>
+                <w:rStyle w:val="Hypertextovodkaz"/>
+                <w:noProof/>
+              </w:rPr>
+              <w:t>Tabulky</w:t>
+            </w:r>
+            <w:r>
+              <w:rPr>
+                <w:noProof/>
+                <w:webHidden/>
+              </w:rPr>
+              <w:tab/>
+            </w:r>
+            <w:r>
+              <w:rPr>
                 <w:noProof/>
                 <w:webHidden/>
               </w:rPr>
@@ -697,7 +787,7 @@
                 <w:noProof/>
                 <w:webHidden/>
               </w:rPr>
-              <w:instrText xml:space="preserve"> PAGEREF _Toc445027952 \h </w:instrText>
+              <w:instrText xml:space="preserve"> PAGEREF _Toc445923430 \h </w:instrText>
             </w:r>
             <w:r>
               <w:rPr>
@@ -732,6 +822,7 @@
           <w:pPr>
             <w:pStyle w:val="Obsah1"/>
             <w:tabs>
+              <w:tab w:val="left" w:pos="440"/>
               <w:tab w:val="right" w:leader="dot" w:pos="8210"/>
             </w:tabs>
             <w:rPr>
@@ -743,23 +834,41 @@
               <w:lang w:eastAsia="cs-CZ"/>
             </w:rPr>
           </w:pPr>
-          <w:hyperlink w:anchor="_Toc445027953" w:history="1">
+          <w:hyperlink w:anchor="_Toc445923431" w:history="1">
             <w:r>
               <w:rPr>
                 <w:rStyle w:val="Hypertextovodkaz"/>
                 <w:noProof/>
               </w:rPr>
-              <w:t>Sestavy</w:t>
-            </w:r>
-            <w:r>
-              <w:rPr>
-                <w:noProof/>
-                <w:webHidden/>
+              <w:t>5.</w:t>
+            </w:r>
+            <w:r>
+              <w:rPr>
+                <w:rFonts w:asciiTheme="minorHAnsi" w:eastAsiaTheme="minorEastAsia" w:hAnsiTheme="minorHAnsi" w:cstheme="minorBidi"/>
+                <w:noProof/>
+                <w:spacing w:val="0"/>
+                <w:sz w:val="22"/>
+                <w:szCs w:val="22"/>
+                <w:lang w:eastAsia="cs-CZ"/>
               </w:rPr>
               <w:tab/>
             </w:r>
             <w:r>
               <w:rPr>
+                <w:rStyle w:val="Hypertextovodkaz"/>
+                <w:noProof/>
+              </w:rPr>
+              <w:t>Dotazy</w:t>
+            </w:r>
+            <w:r>
+              <w:rPr>
+                <w:noProof/>
+                <w:webHidden/>
+              </w:rPr>
+              <w:tab/>
+            </w:r>
+            <w:r>
+              <w:rPr>
                 <w:noProof/>
                 <w:webHidden/>
               </w:rPr>
@@ -770,7 +879,7 @@
                 <w:noProof/>
                 <w:webHidden/>
               </w:rPr>
-              <w:instrText xml:space="preserve"> PAGEREF _Toc445027953 \h </w:instrText>
+              <w:instrText xml:space="preserve"> PAGEREF _Toc445923431 \h </w:instrText>
             </w:r>
             <w:r>
               <w:rPr>
@@ -805,6 +914,7 @@
           <w:pPr>
             <w:pStyle w:val="Obsah1"/>
             <w:tabs>
+              <w:tab w:val="left" w:pos="440"/>
               <w:tab w:val="right" w:leader="dot" w:pos="8210"/>
             </w:tabs>
             <w:rPr>
@@ -816,23 +926,41 @@
               <w:lang w:eastAsia="cs-CZ"/>
             </w:rPr>
           </w:pPr>
-          <w:hyperlink w:anchor="_Toc445027954" w:history="1">
+          <w:hyperlink w:anchor="_Toc445923432" w:history="1">
             <w:r>
               <w:rPr>
                 <w:rStyle w:val="Hypertextovodkaz"/>
                 <w:noProof/>
               </w:rPr>
-              <w:t>Návod pro používání</w:t>
-            </w:r>
-            <w:r>
-              <w:rPr>
-                <w:noProof/>
-                <w:webHidden/>
+              <w:t>6.</w:t>
+            </w:r>
+            <w:r>
+              <w:rPr>
+                <w:rFonts w:asciiTheme="minorHAnsi" w:eastAsiaTheme="minorEastAsia" w:hAnsiTheme="minorHAnsi" w:cstheme="minorBidi"/>
+                <w:noProof/>
+                <w:spacing w:val="0"/>
+                <w:sz w:val="22"/>
+                <w:szCs w:val="22"/>
+                <w:lang w:eastAsia="cs-CZ"/>
               </w:rPr>
               <w:tab/>
             </w:r>
             <w:r>
               <w:rPr>
+                <w:rStyle w:val="Hypertextovodkaz"/>
+                <w:noProof/>
+              </w:rPr>
+              <w:t>Formuláře</w:t>
+            </w:r>
+            <w:r>
+              <w:rPr>
+                <w:noProof/>
+                <w:webHidden/>
+              </w:rPr>
+              <w:tab/>
+            </w:r>
+            <w:r>
+              <w:rPr>
                 <w:noProof/>
                 <w:webHidden/>
               </w:rPr>
@@ -843,7 +971,7 @@
                 <w:noProof/>
                 <w:webHidden/>
               </w:rPr>
-              <w:instrText xml:space="preserve"> PAGEREF _Toc445027954 \h </w:instrText>
+              <w:instrText xml:space="preserve"> PAGEREF _Toc445923432 \h </w:instrText>
             </w:r>
             <w:r>
               <w:rPr>
@@ -863,7 +991,7 @@
                 <w:noProof/>
                 <w:webHidden/>
               </w:rPr>
-              <w:t>12</w:t>
+              <w:t>13</w:t>
             </w:r>
             <w:r>
               <w:rPr>
@@ -878,6 +1006,7 @@
           <w:pPr>
             <w:pStyle w:val="Obsah1"/>
             <w:tabs>
+              <w:tab w:val="left" w:pos="440"/>
               <w:tab w:val="right" w:leader="dot" w:pos="8210"/>
             </w:tabs>
             <w:rPr>
@@ -889,12 +1018,122 @@
               <w:lang w:eastAsia="cs-CZ"/>
             </w:rPr>
           </w:pPr>
-          <w:hyperlink w:anchor="_Toc445027955" w:history="1">
+          <w:hyperlink w:anchor="_Toc445923433" w:history="1">
             <w:r>
               <w:rPr>
                 <w:rStyle w:val="Hypertextovodkaz"/>
                 <w:noProof/>
               </w:rPr>
+              <w:t>7.</w:t>
+            </w:r>
+            <w:r>
+              <w:rPr>
+                <w:rFonts w:asciiTheme="minorHAnsi" w:eastAsiaTheme="minorEastAsia" w:hAnsiTheme="minorHAnsi" w:cstheme="minorBidi"/>
+                <w:noProof/>
+                <w:spacing w:val="0"/>
+                <w:sz w:val="22"/>
+                <w:szCs w:val="22"/>
+                <w:lang w:eastAsia="cs-CZ"/>
+              </w:rPr>
+              <w:tab/>
+            </w:r>
+            <w:r>
+              <w:rPr>
+                <w:rStyle w:val="Hypertextovodkaz"/>
+                <w:noProof/>
+              </w:rPr>
+              <w:t>Sestavy</w:t>
+            </w:r>
+            <w:r>
+              <w:rPr>
+                <w:noProof/>
+                <w:webHidden/>
+              </w:rPr>
+              <w:tab/>
+            </w:r>
+            <w:r>
+              <w:rPr>
+                <w:noProof/>
+                <w:webHidden/>
+              </w:rPr>
+              <w:fldChar w:fldCharType="begin"/>
+            </w:r>
+            <w:r>
+              <w:rPr>
+                <w:noProof/>
+                <w:webHidden/>
+              </w:rPr>
+              <w:instrText xml:space="preserve"> PAGEREF _Toc445923433 \h </w:instrText>
+            </w:r>
+            <w:r>
+              <w:rPr>
+                <w:noProof/>
+                <w:webHidden/>
+              </w:rPr>
+            </w:r>
+            <w:r>
+              <w:rPr>
+                <w:noProof/>
+                <w:webHidden/>
+              </w:rPr>
+              <w:fldChar w:fldCharType="separate"/>
+            </w:r>
+            <w:r>
+              <w:rPr>
+                <w:noProof/>
+                <w:webHidden/>
+              </w:rPr>
+              <w:t>17</w:t>
+            </w:r>
+            <w:r>
+              <w:rPr>
+                <w:noProof/>
+                <w:webHidden/>
+              </w:rPr>
+              <w:fldChar w:fldCharType="end"/>
+            </w:r>
+          </w:hyperlink>
+        </w:p>
+        <w:p>
+          <w:pPr>
+            <w:pStyle w:val="Obsah1"/>
+            <w:tabs>
+              <w:tab w:val="left" w:pos="440"/>
+              <w:tab w:val="right" w:leader="dot" w:pos="8210"/>
+            </w:tabs>
+            <w:rPr>
+              <w:rFonts w:asciiTheme="minorHAnsi" w:eastAsiaTheme="minorEastAsia" w:hAnsiTheme="minorHAnsi" w:cstheme="minorBidi"/>
+              <w:noProof/>
+              <w:spacing w:val="0"/>
+              <w:sz w:val="22"/>
+              <w:szCs w:val="22"/>
+              <w:lang w:eastAsia="cs-CZ"/>
+            </w:rPr>
+          </w:pPr>
+          <w:hyperlink w:anchor="_Toc445923434" w:history="1">
+            <w:r>
+              <w:rPr>
+                <w:rStyle w:val="Hypertextovodkaz"/>
+                <w:noProof/>
+              </w:rPr>
+              <w:t>8.</w:t>
+            </w:r>
+            <w:r>
+              <w:rPr>
+                <w:rFonts w:asciiTheme="minorHAnsi" w:eastAsiaTheme="minorEastAsia" w:hAnsiTheme="minorHAnsi" w:cstheme="minorBidi"/>
+                <w:noProof/>
+                <w:spacing w:val="0"/>
+                <w:sz w:val="22"/>
+                <w:szCs w:val="22"/>
+                <w:lang w:eastAsia="cs-CZ"/>
+              </w:rPr>
+              <w:tab/>
+            </w:r>
+            <w:r>
+              <w:rPr>
+                <w:rStyle w:val="Hypertextovodkaz"/>
+                <w:noProof/>
+              </w:rPr>
               <w:t>Závěr</w:t>
             </w:r>
             <w:r>
@@ -916,7 +1155,7 @@
                 <w:noProof/>
                 <w:webHidden/>
               </w:rPr>
-              <w:instrText xml:space="preserve"> PAGEREF _Toc445027955 \h </w:instrText>
+              <w:instrText xml:space="preserve"> PAGEREF _Toc445923434 \h </w:instrText>
             </w:r>
             <w:r>
               <w:rPr>
@@ -936,7 +1175,7 @@
                 <w:noProof/>
                 <w:webHidden/>
               </w:rPr>
-              <w:t>13</w:t>
+              <w:t>18</w:t>
             </w:r>
             <w:r>
               <w:rPr>
@@ -972,14 +1211,15 @@
     <w:p>
       <w:pPr>
         <w:pStyle w:val="Nadpis1"/>
-      </w:pPr>
-      <w:bookmarkStart w:id="2" w:name="_Toc445027950"/>
+        <w:numPr>
+          <w:ilvl w:val="0"/>
+          <w:numId w:val="1"/>
+        </w:numPr>
+      </w:pPr>
+      <w:bookmarkStart w:id="2" w:name="_Toc445923428"/>
       <w:r>
         <w:lastRenderedPageBreak/>
-        <w:t xml:space="preserve">Tabulky a </w:t>
-      </w:r>
-      <w:r>
-        <w:t>vztahy</w:t>
+        <w:t>Úvod</w:t>
       </w:r>
       <w:bookmarkEnd w:id="2"/>
     </w:p>
@@ -988,10 +1228,7 @@
         <w:ind w:firstLine="708"/>
       </w:pPr>
       <w:r>
-        <w:t>Jako hlavní a stěžejní tabulka je brána tabulka Skladba. Od té se následně odvíjí všechny vztahy a další tabulky databáze.</w:t>
-      </w:r>
-      <w:r>
-        <w:t xml:space="preserve"> Zvolil jsem tak především proto, že hudební databáze podle mě stojí především na skladbách, bez kterých by databáze neměla smysl.</w:t>
+        <w:t>Jako téma dlouhodobé maturitní práce jsem si vybral databázi hudebních nosičů a skladeb. Podobný projekt jsem tvořil už ve třetím ročníku do předmětu Webové aplikace, kde však byla databáze mnohem jednodušší a hlavní důraz se kladl na práci s PHP a interakci s MySQL serverem.</w:t>
       </w:r>
     </w:p>
     <w:p>
@@ -999,16 +1236,7 @@
         <w:ind w:firstLine="708"/>
       </w:pPr>
       <w:r>
-        <w:t>Ke skladbě jsou pak napojeny další tabulky, které samotný záznam skladby rozvíjí. Jako povinné jsem zvolil album a umělce. Bez těchto povinných záznamů by totiž mohla databáze jednoduše ztratit na přehlednosti. Pro změnu jako nepovinný vztah vůči skladbě ještě existují tabulky Žánr a Playlist. U Playlistu je souvislost asi jasná, napříč tomu u žánru jsem takový vztah zvolil především proto</w:t>
-      </w:r>
-      <w:r>
-        <w:t xml:space="preserve">, že ne vždy je u skladby </w:t>
-      </w:r>
-      <w:r>
-        <w:t>žánr</w:t>
-      </w:r>
-      <w:r>
-        <w:t xml:space="preserve"> úplně jasný a třeba u historicky starších písniček by mohlo být určení až příliš obtížné.</w:t>
+        <w:t>Pro dlouhodobou maturitní práci jsem zvolil prostředí Microsoft Access. Hlavním důvodem je relativně jednoduché tvoření formulářů a hlavní důraz je tak kladen na správný návrh a propojení příslušných tabulek.</w:t>
       </w:r>
     </w:p>
     <w:p>
@@ -1016,53 +1244,95 @@
         <w:ind w:firstLine="708"/>
       </w:pPr>
       <w:r>
-        <w:t xml:space="preserve">Až na vztah s žánrem jsem u všech ostatních volil vztah M:N. Následné propojení je pak řešeno přímo ve formuláři. U žánru je vztah 1:N především proto, že písnička se většinou zařazuje do jednoho </w:t>
-      </w:r>
-      <w:r>
-        <w:t>žánru, a kdyby</w:t>
-      </w:r>
-      <w:r>
-        <w:t xml:space="preserve"> náhodou korelovala mezi vícero, dá se proto vytvořit nový záznam v tabulce Žánr. Není to však tak časté a proto jsem raději zvolil vztah 1:N.</w:t>
-      </w:r>
-    </w:p>
-    <w:p>
-      <w:pPr>
-        <w:ind w:firstLine="708"/>
-      </w:pPr>
-      <w:r>
-        <w:t>Mimo skladbu ještě existuje nepovinný vztah mezi umělcem a albem. Ten jsem přidal až o něco později, protože jsem poznal, že získávání umělce přes skladbu je zbytečně složité a zdlouhavé. Navíc jde o vztah 1:N, takže nebylo zapotřebí použít speciální formulář pro vzájemné propojení.</w:t>
-      </w:r>
+        <w:t xml:space="preserve">Základní návrh databáze je však k dispozici také ve zdrojových SQL souborech a díky tomu je usnadněno její použití na webovém serveru a </w:t>
+      </w:r>
+      <w:r>
+        <w:t>následná</w:t>
+      </w:r>
+      <w:r>
+        <w:t xml:space="preserve"> interakc</w:t>
+      </w:r>
+      <w:r>
+        <w:t>e</w:t>
+      </w:r>
+      <w:r>
+        <w:t xml:space="preserve"> pomocí PHP. </w:t>
+      </w:r>
+      <w:r>
+        <w:t>Navíc</w:t>
+      </w:r>
+      <w:r>
+        <w:t xml:space="preserve"> jsem také mohl využít pokročilejší E-R model z </w:t>
+      </w:r>
+      <w:proofErr w:type="gramStart"/>
+      <w:r>
+        <w:t>IDE</w:t>
+      </w:r>
+      <w:proofErr w:type="gramEnd"/>
       <w:r>
         <w:t xml:space="preserve"> </w:t>
       </w:r>
-    </w:p>
-    <w:p>
-      <w:pPr>
-        <w:ind w:firstLine="708"/>
-        <w:jc w:val="center"/>
-      </w:pPr>
+      <w:proofErr w:type="spellStart"/>
+      <w:r>
+        <w:t>Oracle</w:t>
+      </w:r>
+      <w:proofErr w:type="spellEnd"/>
+      <w:r>
+        <w:t xml:space="preserve"> MySQL </w:t>
+      </w:r>
+      <w:proofErr w:type="spellStart"/>
+      <w:r>
+        <w:t>Workbench</w:t>
+      </w:r>
+      <w:proofErr w:type="spellEnd"/>
+      <w:r>
+        <w:t xml:space="preserve">, který na rozdíl od Microsoft Access umí přímo v modelu zobrazit </w:t>
+      </w:r>
+      <w:r>
+        <w:t>rovněž</w:t>
+      </w:r>
+      <w:r>
+        <w:t xml:space="preserve"> datové typy.</w:t>
+      </w:r>
+    </w:p>
+    <w:p>
+      <w:r>
+        <w:br w:type="page"/>
+      </w:r>
     </w:p>
     <w:p>
       <w:pPr>
         <w:pStyle w:val="Nadpis1"/>
-      </w:pPr>
+        <w:numPr>
+          <w:ilvl w:val="0"/>
+          <w:numId w:val="1"/>
+        </w:numPr>
+      </w:pPr>
+      <w:bookmarkStart w:id="3" w:name="_Toc445923429"/>
+      <w:r>
+        <w:lastRenderedPageBreak/>
+        <w:t>E-R model</w:t>
+      </w:r>
+      <w:bookmarkEnd w:id="3"/>
+    </w:p>
+    <w:p>
+      <w:r>
+        <w:t>E-R model se využívá pro grafické znázornění vztahů a entit databáze.</w:t>
+      </w:r>
     </w:p>
     <w:p>
       <w:pPr>
         <w:keepNext/>
       </w:pPr>
-      <w:r>
-        <w:br w:type="page"/>
-      </w:r>
       <w:r>
         <w:rPr>
           <w:noProof/>
           <w:lang w:eastAsia="cs-CZ"/>
         </w:rPr>
         <w:drawing>
-          <wp:inline distT="0" distB="0" distL="0" distR="0" wp14:anchorId="604CDD35" wp14:editId="1378FC88">
-            <wp:extent cx="6178943" cy="5097780"/>
-            <wp:effectExtent l="0" t="0" r="0" b="7620"/>
+          <wp:inline distT="0" distB="0" distL="0" distR="0" wp14:anchorId="26816A30" wp14:editId="350C9EE0">
+            <wp:extent cx="5219700" cy="4306655"/>
+            <wp:effectExtent l="0" t="0" r="0" b="0"/>
             <wp:docPr id="3" name="Obrázek 3"/>
             <wp:cNvGraphicFramePr>
               <a:graphicFrameLocks xmlns:a="http://schemas.openxmlformats.org/drawingml/2006/main" noChangeAspect="1"/>
@@ -1077,7 +1347,7 @@
                     </pic:cNvPicPr>
                   </pic:nvPicPr>
                   <pic:blipFill rotWithShape="1">
-                    <a:blip r:embed="rId8">
+                    <a:blip r:embed="rId9">
                       <a:extLst>
                         <a:ext uri="{28A0092B-C50C-407E-A947-70E740481C1C}">
                           <a14:useLocalDpi xmlns:a14="http://schemas.microsoft.com/office/drawing/2010/main" val="0"/>
@@ -1090,7 +1360,7 @@
                   <pic:spPr bwMode="auto">
                     <a:xfrm>
                       <a:off x="0" y="0"/>
-                      <a:ext cx="6178943" cy="5097780"/>
+                      <a:ext cx="5219700" cy="4306655"/>
                     </a:xfrm>
                     <a:prstGeom prst="rect">
                       <a:avLst/>
@@ -1116,6 +1386,9 @@
       <w:pPr>
         <w:pStyle w:val="Titulek"/>
         <w:jc w:val="center"/>
+        <w:rPr>
+          <w:noProof/>
+        </w:rPr>
       </w:pPr>
       <w:r>
         <w:t xml:space="preserve">Obrázek </w:t>
@@ -1137,6 +1410,119 @@
     </w:p>
     <w:p>
       <w:pPr>
+        <w:ind w:firstLine="708"/>
+      </w:pPr>
+      <w:r>
+        <w:t xml:space="preserve">Jako hlavní a stěžejní </w:t>
+      </w:r>
+      <w:r>
+        <w:t>entita</w:t>
+      </w:r>
+      <w:r>
+        <w:t xml:space="preserve"> je brána tabulka Skladba. Od té se následně odvíjí všechny vztahy a další </w:t>
+      </w:r>
+      <w:r>
+        <w:t>entity</w:t>
+      </w:r>
+      <w:r>
+        <w:t xml:space="preserve"> databáze. Zvolil jsem tak především proto, že hudební databáze podle mě stojí především na skladbách, bez kterých by databáze neměla smysl.</w:t>
+      </w:r>
+    </w:p>
+    <w:p>
+      <w:pPr>
+        <w:ind w:firstLine="708"/>
+      </w:pPr>
+      <w:r>
+        <w:t xml:space="preserve">Ke skladbě jsou pak napojeny další tabulky, které samotný záznam skladby rozvíjí. Jako povinné jsem zvolil album a umělce. Bez těchto povinných záznamů by totiž mohla databáze jednoduše ztratit na přehlednosti. Pro změnu jako nepovinný vztah vůči skladbě ještě existují </w:t>
+      </w:r>
+      <w:r>
+        <w:t>entity</w:t>
+      </w:r>
+      <w:r>
+        <w:t xml:space="preserve"> Žánr a Playlist. U Playlistu je souvislost asi jasná, napříč tomu u žánru jsem takový vztah zvolil především proto, že ne vždy je u skladby žánr úplně jasný a třeba u historicky starších písniček by mohlo být určení až příliš obtížné.</w:t>
+      </w:r>
+    </w:p>
+    <w:p>
+      <w:pPr>
+        <w:ind w:firstLine="708"/>
+      </w:pPr>
+      <w:r>
+        <w:lastRenderedPageBreak/>
+        <w:t xml:space="preserve">Až na vztah s žánrem jsem u všech ostatních volil vztah M:N. Následné propojení je pak řešeno přímo ve formuláři. </w:t>
+      </w:r>
+      <w:r>
+        <w:t xml:space="preserve">V E-R model se pro tento vztah používá propojovací tabulka. Ta je tvořena ze dvou cizích klíčů, které dohromady tvoří složený primární klíč. Konkrétně to můžu uvést na vztahu mezi Skladbou a </w:t>
+      </w:r>
+      <w:proofErr w:type="gramStart"/>
+      <w:r>
+        <w:t xml:space="preserve">Umělcem. </w:t>
+      </w:r>
+      <w:proofErr w:type="gramEnd"/>
+      <w:r>
+        <w:t xml:space="preserve">Zde je použit vztah M:N, tedy pro propojení se využívá propojovací tabulka </w:t>
+      </w:r>
+      <w:proofErr w:type="spellStart"/>
+      <w:r>
+        <w:t>ume_skl</w:t>
+      </w:r>
+      <w:proofErr w:type="spellEnd"/>
+      <w:r>
+        <w:t xml:space="preserve">, jež je tvořena dvěma atributy – </w:t>
+      </w:r>
+      <w:proofErr w:type="spellStart"/>
+      <w:r>
+        <w:t>id_skladba</w:t>
+      </w:r>
+      <w:proofErr w:type="spellEnd"/>
+      <w:r>
+        <w:t xml:space="preserve"> a </w:t>
+      </w:r>
+      <w:proofErr w:type="spellStart"/>
+      <w:r>
+        <w:t>id_umelec</w:t>
+      </w:r>
+      <w:proofErr w:type="spellEnd"/>
+      <w:r>
+        <w:t>. Ty jsou zároveň cizími klíči a tvoří tak složený primární klíč entity.</w:t>
+      </w:r>
+    </w:p>
+    <w:p>
+      <w:pPr>
+        <w:ind w:firstLine="708"/>
+      </w:pPr>
+      <w:r>
+        <w:t>U žánru je vztah 1:N především proto, že písnička se většinou zařazuje do jednoho žánru, a kdyby náhodou korelovala mezi vícero, dá se proto vytvořit nový záznam v tabulce Žánr. Není to však tak časté a proto jsem raději zvolil vztah 1:N.</w:t>
+      </w:r>
+    </w:p>
+    <w:p>
+      <w:pPr>
+        <w:ind w:firstLine="708"/>
+      </w:pPr>
+      <w:r>
+        <w:t>Mimo skladbu ještě existuje nepovinný vztah mezi umělcem a albem. Ten jsem přidal až o něco později, protože jsem poznal, že získávání umělce přes skladbu je zbytečně složité a zdlouhavé. Navíc jde o vztah 1:N, takže nebylo zapotřebí použít speciální formulář pro vzájemné propojení.</w:t>
+      </w:r>
+    </w:p>
+    <w:p/>
+    <w:p>
+      <w:pPr>
+        <w:pStyle w:val="Nadpis1"/>
+        <w:numPr>
+          <w:ilvl w:val="0"/>
+          <w:numId w:val="1"/>
+        </w:numPr>
+      </w:pPr>
+      <w:r>
+        <w:br w:type="page"/>
+      </w:r>
+      <w:bookmarkStart w:id="4" w:name="_Toc445923430"/>
+      <w:r>
+        <w:lastRenderedPageBreak/>
+        <w:t>Tabulky</w:t>
+      </w:r>
+      <w:bookmarkEnd w:id="4"/>
+    </w:p>
+    <w:p>
+      <w:pPr>
         <w:rPr>
           <w:rFonts w:eastAsiaTheme="majorEastAsia" w:cstheme="majorBidi"/>
           <w:color w:val="000000" w:themeColor="text1"/>
@@ -1151,12 +1537,17 @@
     <w:p>
       <w:pPr>
         <w:pStyle w:val="Nadpis1"/>
-      </w:pPr>
-      <w:bookmarkStart w:id="3" w:name="_Toc445027951"/>
-      <w:r>
+        <w:numPr>
+          <w:ilvl w:val="0"/>
+          <w:numId w:val="1"/>
+        </w:numPr>
+      </w:pPr>
+      <w:bookmarkStart w:id="5" w:name="_Toc445923431"/>
+      <w:r>
+        <w:lastRenderedPageBreak/>
         <w:t>Dotazy</w:t>
       </w:r>
-      <w:bookmarkEnd w:id="3"/>
+      <w:bookmarkEnd w:id="5"/>
     </w:p>
     <w:p>
       <w:pPr>
@@ -1164,6 +1555,14 @@
       </w:pPr>
       <w:r>
         <w:t xml:space="preserve">Microsoft Access přímo podporuje práci s SQL dotazy. Ty jsem používal především pro vypisování z tabulek pomocí klauzule SELECT ale také třeba pro vyhledávání či mazání. </w:t>
+      </w:r>
+    </w:p>
+    <w:p>
+      <w:pPr>
+        <w:ind w:firstLine="708"/>
+      </w:pPr>
+      <w:r>
+        <w:t>Využít se také dá návrhové zobrazení pro tvorbu dotazu, které je součástí Microsoft Access. Díky tomu je možné vytvořit požadovaný dotaz i s částečnou znalostí SQL a IDE se postará o zbytek. Díky tomu je navíc možné vytvořit také příslušnou SQL syntaxi pro další použití mimo Microsoft Access.</w:t>
       </w:r>
     </w:p>
     <w:p>
@@ -1217,8 +1616,8 @@
             <v:path o:extrusionok="f" gradientshapeok="t" o:connecttype="rect"/>
             <o:lock v:ext="edit" aspectratio="t"/>
           </v:shapetype>
-          <v:shape id="_x0000_i1031" type="#_x0000_t75" style="width:410.4pt;height:22.2pt">
-            <v:imagedata r:id="rId9" o:title="Vyhledávání"/>
+          <v:shape id="_x0000_i1025" type="#_x0000_t75" style="width:410.4pt;height:22.8pt">
+            <v:imagedata r:id="rId10" o:title="Vyhledávání"/>
           </v:shape>
         </w:pict>
       </w:r>
@@ -1265,10 +1664,11 @@
           <w:noProof/>
           <w:lang w:eastAsia="cs-CZ"/>
         </w:rPr>
+        <w:lastRenderedPageBreak/>
         <w:drawing>
-          <wp:inline distT="0" distB="0" distL="0" distR="0" wp14:anchorId="09B0D6BB" wp14:editId="57FD4302">
-            <wp:extent cx="4038600" cy="1285766"/>
-            <wp:effectExtent l="0" t="0" r="0" b="0"/>
+          <wp:inline distT="0" distB="0" distL="0" distR="0" wp14:anchorId="09B0D6BB" wp14:editId="47891C8F">
+            <wp:extent cx="4906568" cy="1562100"/>
+            <wp:effectExtent l="0" t="0" r="8890" b="0"/>
             <wp:docPr id="4" name="Obrázek 4"/>
             <wp:cNvGraphicFramePr>
               <a:graphicFrameLocks xmlns:a="http://schemas.openxmlformats.org/drawingml/2006/main" noChangeAspect="1"/>
@@ -1281,7 +1681,7 @@
                     <pic:cNvPicPr/>
                   </pic:nvPicPr>
                   <pic:blipFill>
-                    <a:blip r:embed="rId10">
+                    <a:blip r:embed="rId11">
                       <a:extLst>
                         <a:ext uri="{28A0092B-C50C-407E-A947-70E740481C1C}">
                           <a14:useLocalDpi xmlns:a14="http://schemas.microsoft.com/office/drawing/2010/main" val="0"/>
@@ -1295,7 +1695,7 @@
                   <pic:spPr>
                     <a:xfrm>
                       <a:off x="0" y="0"/>
-                      <a:ext cx="4103074" cy="1306292"/>
+                      <a:ext cx="4991375" cy="1589100"/>
                     </a:xfrm>
                     <a:prstGeom prst="rect">
                       <a:avLst/>
@@ -1325,7 +1725,13 @@
         </w:r>
       </w:fldSimple>
       <w:r>
-        <w:t>: Dotaz pro ostranění neoblíbených skladeb</w:t>
+        <w:t>: Dotaz pro o</w:t>
+      </w:r>
+      <w:r>
+        <w:t>d</w:t>
+      </w:r>
+      <w:r>
+        <w:t>stranění neoblíbených skladeb</w:t>
       </w:r>
       <w:r>
         <w:br w:type="page"/>
@@ -1334,12 +1740,366 @@
     <w:p>
       <w:pPr>
         <w:pStyle w:val="Nadpis1"/>
-      </w:pPr>
-      <w:bookmarkStart w:id="4" w:name="_Toc445027952"/>
-      <w:r>
+        <w:numPr>
+          <w:ilvl w:val="0"/>
+          <w:numId w:val="1"/>
+        </w:numPr>
+      </w:pPr>
+      <w:bookmarkStart w:id="6" w:name="_Toc445923432"/>
+      <w:r>
+        <w:lastRenderedPageBreak/>
         <w:t>Formuláře</w:t>
       </w:r>
-      <w:bookmarkEnd w:id="4"/>
+      <w:bookmarkEnd w:id="6"/>
+    </w:p>
+    <w:p>
+      <w:pPr>
+        <w:ind w:firstLine="708"/>
+      </w:pPr>
+      <w:r>
+        <w:t>Formuláře slouží k jednoduché komunikaci s databází. Jsou určeny především pro běžné uživatele, kteří nemají žádnou pokročilou znalost v oblasti databází a pomocí formulářů se jim zamezí, aby databázi zásadním způsobem narušili.</w:t>
+      </w:r>
+    </w:p>
+    <w:p>
+      <w:pPr>
+        <w:keepNext/>
+        <w:jc w:val="center"/>
+      </w:pPr>
+      <w:r>
+        <w:pict w14:anchorId="156DF4F3">
+          <v:shape id="_x0000_i1030" type="#_x0000_t75" style="width:322.8pt;height:229.2pt">
+            <v:imagedata r:id="rId12" o:title="Úvodní formulář"/>
+          </v:shape>
+        </w:pict>
+      </w:r>
+    </w:p>
+    <w:p>
+      <w:pPr>
+        <w:pStyle w:val="Titulek"/>
+        <w:jc w:val="center"/>
+      </w:pPr>
+      <w:r>
+        <w:t xml:space="preserve">Obrázek </w:t>
+      </w:r>
+      <w:fldSimple w:instr=" SEQ Obrázek \* ARABIC ">
+        <w:r>
+          <w:rPr>
+            <w:noProof/>
+          </w:rPr>
+          <w:t>4</w:t>
+        </w:r>
+      </w:fldSimple>
+      <w:r>
+        <w:t>: Úvodní formulář</w:t>
+      </w:r>
+    </w:p>
+    <w:p>
+      <w:pPr>
+        <w:ind w:firstLine="708"/>
+      </w:pPr>
+      <w:r>
+        <w:t xml:space="preserve">Můj úvodní formulář umožňuje vstup </w:t>
+      </w:r>
+      <w:r>
+        <w:t xml:space="preserve">do pěti nekonečných formulářů vypisujících data z databáze. Krom toho ještě v dolní </w:t>
+      </w:r>
+      <w:r>
+        <w:t>části</w:t>
+      </w:r>
+      <w:r>
+        <w:t xml:space="preserve"> nechybí možnost pro spuštění odstraňovacího dotazu pro smazání všech skladeb s nízkým hodnocením, tedy skladeb s hodnocením menším než 2. Černý křížek v pravém dolním rohu slouží k zavření databáze.</w:t>
+      </w:r>
+    </w:p>
+    <w:p>
+      <w:pPr>
+        <w:keepNext/>
+        <w:jc w:val="center"/>
+      </w:pPr>
+      <w:r>
+        <w:rPr>
+          <w:noProof/>
+          <w:lang w:eastAsia="cs-CZ"/>
+        </w:rPr>
+        <w:lastRenderedPageBreak/>
+        <w:drawing>
+          <wp:inline distT="0" distB="0" distL="0" distR="0" wp14:anchorId="124FD0F4" wp14:editId="262F6C36">
+            <wp:extent cx="5219700" cy="2619375"/>
+            <wp:effectExtent l="0" t="0" r="0" b="9525"/>
+            <wp:docPr id="5" name="Obrázek 5"/>
+            <wp:cNvGraphicFramePr>
+              <a:graphicFrameLocks xmlns:a="http://schemas.openxmlformats.org/drawingml/2006/main" noChangeAspect="1"/>
+            </wp:cNvGraphicFramePr>
+            <a:graphic xmlns:a="http://schemas.openxmlformats.org/drawingml/2006/main">
+              <a:graphicData uri="http://schemas.openxmlformats.org/drawingml/2006/picture">
+                <pic:pic xmlns:pic="http://schemas.openxmlformats.org/drawingml/2006/picture">
+                  <pic:nvPicPr>
+                    <pic:cNvPr id="5" name="Seznam skladeb.png"/>
+                    <pic:cNvPicPr/>
+                  </pic:nvPicPr>
+                  <pic:blipFill>
+                    <a:blip r:embed="rId13">
+                      <a:extLst>
+                        <a:ext uri="{28A0092B-C50C-407E-A947-70E740481C1C}">
+                          <a14:useLocalDpi xmlns:a14="http://schemas.microsoft.com/office/drawing/2010/main" val="0"/>
+                        </a:ext>
+                      </a:extLst>
+                    </a:blip>
+                    <a:stretch>
+                      <a:fillRect/>
+                    </a:stretch>
+                  </pic:blipFill>
+                  <pic:spPr>
+                    <a:xfrm>
+                      <a:off x="0" y="0"/>
+                      <a:ext cx="5219700" cy="2619375"/>
+                    </a:xfrm>
+                    <a:prstGeom prst="rect">
+                      <a:avLst/>
+                    </a:prstGeom>
+                  </pic:spPr>
+                </pic:pic>
+              </a:graphicData>
+            </a:graphic>
+          </wp:inline>
+        </w:drawing>
+      </w:r>
+    </w:p>
+    <w:p>
+      <w:pPr>
+        <w:pStyle w:val="Titulek"/>
+        <w:jc w:val="center"/>
+      </w:pPr>
+      <w:r>
+        <w:t xml:space="preserve">Obrázek </w:t>
+      </w:r>
+      <w:fldSimple w:instr=" SEQ Obrázek \* ARABIC ">
+        <w:r>
+          <w:rPr>
+            <w:noProof/>
+          </w:rPr>
+          <w:t>5</w:t>
+        </w:r>
+      </w:fldSimple>
+      <w:r>
+        <w:t>: Seznam skladeb</w:t>
+      </w:r>
+    </w:p>
+    <w:p>
+      <w:r>
+        <w:tab/>
+        <w:t>Pro demonstraci jsem vybral nekonečný formulář Seznam skladeb, který je nejobsáhlejší. V horní části formuláře je pomocí tlačítek umožněno celý formulář aktualizovat, přidat nový záznam, vyhledávat mezi skladbami, odeslat celý seznam písniček mailem, vytisknout jej a exportovat. Tlačítko domů vrátí uživateli zpět na úvodní formulář a aktuální zavře.</w:t>
+      </w:r>
+    </w:p>
+    <w:p>
+      <w:r>
+        <w:tab/>
+        <w:t>Přímo z nekonečného formuláře je možné záznamy upravit, odstranit nebo zobrazit podrobnosti.</w:t>
+      </w:r>
+    </w:p>
+    <w:p>
+      <w:pPr>
+        <w:keepNext/>
+        <w:jc w:val="center"/>
+      </w:pPr>
+      <w:r>
+        <w:rPr>
+          <w:noProof/>
+          <w:lang w:eastAsia="cs-CZ"/>
+        </w:rPr>
+        <w:lastRenderedPageBreak/>
+        <w:drawing>
+          <wp:inline distT="0" distB="0" distL="0" distR="0" wp14:anchorId="385FC1DD" wp14:editId="652C61A1">
+            <wp:extent cx="5219700" cy="5151120"/>
+            <wp:effectExtent l="0" t="0" r="0" b="0"/>
+            <wp:docPr id="6" name="Obrázek 6"/>
+            <wp:cNvGraphicFramePr>
+              <a:graphicFrameLocks xmlns:a="http://schemas.openxmlformats.org/drawingml/2006/main" noChangeAspect="1"/>
+            </wp:cNvGraphicFramePr>
+            <a:graphic xmlns:a="http://schemas.openxmlformats.org/drawingml/2006/main">
+              <a:graphicData uri="http://schemas.openxmlformats.org/drawingml/2006/picture">
+                <pic:pic xmlns:pic="http://schemas.openxmlformats.org/drawingml/2006/picture">
+                  <pic:nvPicPr>
+                    <pic:cNvPr id="6" name="Informace o skladbě.png"/>
+                    <pic:cNvPicPr/>
+                  </pic:nvPicPr>
+                  <pic:blipFill>
+                    <a:blip r:embed="rId14">
+                      <a:extLst>
+                        <a:ext uri="{28A0092B-C50C-407E-A947-70E740481C1C}">
+                          <a14:useLocalDpi xmlns:a14="http://schemas.microsoft.com/office/drawing/2010/main" val="0"/>
+                        </a:ext>
+                      </a:extLst>
+                    </a:blip>
+                    <a:stretch>
+                      <a:fillRect/>
+                    </a:stretch>
+                  </pic:blipFill>
+                  <pic:spPr>
+                    <a:xfrm>
+                      <a:off x="0" y="0"/>
+                      <a:ext cx="5219700" cy="5151120"/>
+                    </a:xfrm>
+                    <a:prstGeom prst="rect">
+                      <a:avLst/>
+                    </a:prstGeom>
+                  </pic:spPr>
+                </pic:pic>
+              </a:graphicData>
+            </a:graphic>
+          </wp:inline>
+        </w:drawing>
+      </w:r>
+    </w:p>
+    <w:p>
+      <w:pPr>
+        <w:pStyle w:val="Titulek"/>
+        <w:jc w:val="center"/>
+      </w:pPr>
+      <w:r>
+        <w:t xml:space="preserve">Obrázek </w:t>
+      </w:r>
+      <w:fldSimple w:instr=" SEQ Obrázek \* ARABIC ">
+        <w:r>
+          <w:rPr>
+            <w:noProof/>
+          </w:rPr>
+          <w:t>6</w:t>
+        </w:r>
+      </w:fldSimple>
+      <w:r>
+        <w:t>: Informace o skladbě</w:t>
+      </w:r>
+    </w:p>
+    <w:p>
+      <w:r>
+        <w:tab/>
+        <w:t xml:space="preserve">V informacích o skladbě využívám formulář, který je ještě složen ze tří dalších </w:t>
+      </w:r>
+      <w:proofErr w:type="spellStart"/>
+      <w:r>
+        <w:t>podformulářů</w:t>
+      </w:r>
+      <w:proofErr w:type="spellEnd"/>
+      <w:r>
+        <w:t xml:space="preserve">. Ty slouží pro výpis záznamů, které jsou pro danou skladbu relevantní a nachází se v jiných tabulkách. Z tohoto formuláře je přímo možné upravit </w:t>
+      </w:r>
+      <w:r>
+        <w:t>propojující vztah nebo propojený záznam. Ke všem těmto úpravám slouží příslušná tlačítka upravit u záznamů.</w:t>
+      </w:r>
+    </w:p>
+    <w:p>
+      <w:r>
+        <w:tab/>
+        <w:t>V horní části formuláře jsou tlačítka, která umožňují upravit konkrétní záznam dané skladby, případně celý formulář aktualizovat po provedené změně. Tlačítko zavřít formulář zavře a uživatele vrátí na předchozí otevřený formulář.</w:t>
+      </w:r>
+    </w:p>
+    <w:p>
+      <w:pPr>
+        <w:keepNext/>
+        <w:jc w:val="center"/>
+      </w:pPr>
+      <w:r>
+        <w:rPr>
+          <w:noProof/>
+          <w:lang w:eastAsia="cs-CZ"/>
+        </w:rPr>
+        <w:lastRenderedPageBreak/>
+        <w:drawing>
+          <wp:inline distT="0" distB="0" distL="0" distR="0" wp14:anchorId="4E00CC63" wp14:editId="521FCA99">
+            <wp:extent cx="3711262" cy="4511431"/>
+            <wp:effectExtent l="0" t="0" r="3810" b="3810"/>
+            <wp:docPr id="8" name="Obrázek 8"/>
+            <wp:cNvGraphicFramePr>
+              <a:graphicFrameLocks xmlns:a="http://schemas.openxmlformats.org/drawingml/2006/main" noChangeAspect="1"/>
+            </wp:cNvGraphicFramePr>
+            <a:graphic xmlns:a="http://schemas.openxmlformats.org/drawingml/2006/main">
+              <a:graphicData uri="http://schemas.openxmlformats.org/drawingml/2006/picture">
+                <pic:pic xmlns:pic="http://schemas.openxmlformats.org/drawingml/2006/picture">
+                  <pic:nvPicPr>
+                    <pic:cNvPr id="8" name="Upravit skladbu.png"/>
+                    <pic:cNvPicPr/>
+                  </pic:nvPicPr>
+                  <pic:blipFill>
+                    <a:blip r:embed="rId15">
+                      <a:extLst>
+                        <a:ext uri="{28A0092B-C50C-407E-A947-70E740481C1C}">
+                          <a14:useLocalDpi xmlns:a14="http://schemas.microsoft.com/office/drawing/2010/main" val="0"/>
+                        </a:ext>
+                      </a:extLst>
+                    </a:blip>
+                    <a:stretch>
+                      <a:fillRect/>
+                    </a:stretch>
+                  </pic:blipFill>
+                  <pic:spPr>
+                    <a:xfrm>
+                      <a:off x="0" y="0"/>
+                      <a:ext cx="3711262" cy="4511431"/>
+                    </a:xfrm>
+                    <a:prstGeom prst="rect">
+                      <a:avLst/>
+                    </a:prstGeom>
+                  </pic:spPr>
+                </pic:pic>
+              </a:graphicData>
+            </a:graphic>
+          </wp:inline>
+        </w:drawing>
+      </w:r>
+    </w:p>
+    <w:p>
+      <w:pPr>
+        <w:pStyle w:val="Titulek"/>
+        <w:jc w:val="center"/>
+      </w:pPr>
+      <w:r>
+        <w:t xml:space="preserve">Obrázek </w:t>
+      </w:r>
+      <w:fldSimple w:instr=" SEQ Obrázek \* ARABIC ">
+        <w:r>
+          <w:rPr>
+            <w:noProof/>
+          </w:rPr>
+          <w:t>7</w:t>
+        </w:r>
+      </w:fldSimple>
+      <w:r>
+        <w:t>: Upravit skladbu</w:t>
+      </w:r>
+    </w:p>
+    <w:p>
+      <w:pPr>
+        <w:jc w:val="left"/>
+      </w:pPr>
+      <w:r>
+        <w:tab/>
+        <w:t>Formulář pro úpravu skladby je vcelku jednoduchý a krom jednoduchého zadání příslušných atributů umožňuje také propojení s požadovaným žánrem. Díky tomu, že mezi entitou Skladba a Žánr je vztah 1:N, není zapotřebí propojovací tabulky a díky správným vyhledávacím vlastnostem stačí příslušný žánr vybrat z rozbalovací nabídky.</w:t>
+      </w:r>
+    </w:p>
+    <w:p>
+      <w:r>
+        <w:br w:type="page"/>
+      </w:r>
+    </w:p>
+    <w:p>
+      <w:pPr>
+        <w:pStyle w:val="Nadpis1"/>
+        <w:numPr>
+          <w:ilvl w:val="0"/>
+          <w:numId w:val="1"/>
+        </w:numPr>
+      </w:pPr>
+      <w:bookmarkStart w:id="7" w:name="_Toc445923433"/>
+      <w:r>
+        <w:lastRenderedPageBreak/>
+        <w:t>Sestavy</w:t>
+      </w:r>
+      <w:bookmarkEnd w:id="7"/>
+    </w:p>
+    <w:p>
+      <w:pPr>
+        <w:pStyle w:val="Nadpis1"/>
+      </w:pPr>
     </w:p>
     <w:p>
       <w:pPr>
@@ -1350,24 +2110,6 @@
           <w:szCs w:val="32"/>
         </w:rPr>
       </w:pPr>
-      <w:r>
-        <w:br w:type="page"/>
-      </w:r>
-    </w:p>
-    <w:p>
-      <w:pPr>
-        <w:pStyle w:val="Nadpis1"/>
-      </w:pPr>
-      <w:bookmarkStart w:id="5" w:name="_Toc445027953"/>
-      <w:r>
-        <w:t>Sestavy</w:t>
-      </w:r>
-      <w:bookmarkEnd w:id="5"/>
-    </w:p>
-    <w:p>
-      <w:pPr>
-        <w:pStyle w:val="Nadpis1"/>
-      </w:pPr>
     </w:p>
     <w:p>
       <w:pPr>
@@ -1385,39 +2127,20 @@
     <w:p>
       <w:pPr>
         <w:pStyle w:val="Nadpis1"/>
-      </w:pPr>
-      <w:bookmarkStart w:id="6" w:name="_Toc445027954"/>
-      <w:r>
-        <w:t>Návod pro používání</w:t>
-      </w:r>
-      <w:bookmarkEnd w:id="6"/>
-    </w:p>
-    <w:p/>
-    <w:p>
-      <w:pPr>
-        <w:rPr>
-          <w:rFonts w:eastAsiaTheme="majorEastAsia" w:cstheme="majorBidi"/>
-          <w:color w:val="000000" w:themeColor="text1"/>
-          <w:sz w:val="28"/>
-          <w:szCs w:val="32"/>
-        </w:rPr>
-      </w:pPr>
-      <w:r>
-        <w:br w:type="page"/>
-      </w:r>
-    </w:p>
-    <w:p>
-      <w:pPr>
-        <w:pStyle w:val="Nadpis1"/>
-      </w:pPr>
-      <w:bookmarkStart w:id="7" w:name="_Toc445027955"/>
-      <w:r>
+        <w:numPr>
+          <w:ilvl w:val="0"/>
+          <w:numId w:val="1"/>
+        </w:numPr>
+      </w:pPr>
+      <w:bookmarkStart w:id="8" w:name="_Toc445923434"/>
+      <w:r>
+        <w:lastRenderedPageBreak/>
         <w:t>Závěr</w:t>
       </w:r>
-      <w:bookmarkEnd w:id="7"/>
+      <w:bookmarkEnd w:id="8"/>
     </w:p>
     <w:sectPr>
-      <w:footerReference w:type="default" r:id="rId11"/>
+      <w:footerReference w:type="default" r:id="rId16"/>
       <w:pgSz w:w="11906" w:h="16838"/>
       <w:pgMar w:top="1701" w:right="1701" w:bottom="1701" w:left="1985" w:header="709" w:footer="709" w:gutter="0"/>
       <w:cols w:space="708"/>
@@ -1456,12 +2179,13 @@
 <w:ftr xmlns:wpc="http://schemas.microsoft.com/office/word/2010/wordprocessingCanvas" xmlns:cx="http://schemas.microsoft.com/office/drawing/2014/chartex" xmlns:cx1="http://schemas.microsoft.com/office/drawing/2015/9/8/chartex" xmlns:cx2="http://schemas.microsoft.com/office/drawing/2015/10/21/chartex" xmlns:mc="http://schemas.openxmlformats.org/markup-compatibility/2006" xmlns:o="urn:schemas-microsoft-com:office:office" xmlns:r="http://schemas.openxmlformats.org/officeDocument/2006/relationships" xmlns:m="http://schemas.openxmlformats.org/officeDocument/2006/math" xmlns:v="urn:schemas-microsoft-com:vml" xmlns:wp14="http://schemas.microsoft.com/office/word/2010/wordprocessingDrawing" xmlns:wp="http://schemas.openxmlformats.org/drawingml/2006/wordprocessingDrawing" xmlns:w10="urn:schemas-microsoft-com:office:word" xmlns:w="http://schemas.openxmlformats.org/wordprocessingml/2006/main" xmlns:w14="http://schemas.microsoft.com/office/word/2010/wordml" xmlns:w15="http://schemas.microsoft.com/office/word/2012/wordml" xmlns:w16se="http://schemas.microsoft.com/office/word/2015/wordml/symex" xmlns:wpg="http://schemas.microsoft.com/office/word/2010/wordprocessingGroup" xmlns:wpi="http://schemas.microsoft.com/office/word/2010/wordprocessingInk" xmlns:wne="http://schemas.microsoft.com/office/word/2006/wordml" xmlns:wps="http://schemas.microsoft.com/office/word/2010/wordprocessingShape" mc:Ignorable="w14 w15 w16se wp14">
   <w:sdt>
     <w:sdtPr>
-      <w:id w:val="421152008"/>
+      <w:id w:val="-109447991"/>
       <w:docPartObj>
         <w:docPartGallery w:val="Page Numbers (Bottom of Page)"/>
         <w:docPartUnique/>
       </w:docPartObj>
     </w:sdtPr>
+    <w:sdtEndPr/>
     <w:sdtContent>
       <w:p>
         <w:pPr>
@@ -1481,7 +2205,7 @@
           <w:rPr>
             <w:noProof/>
           </w:rPr>
-          <w:t>3</w:t>
+          <w:t>18</w:t>
         </w:r>
         <w:r>
           <w:fldChar w:fldCharType="end"/>
@@ -1520,6 +2244,278 @@
     </w:p>
   </w:footnote>
 </w:footnotes>
+</file>
+
+<file path=word/numbering.xml><?xml version="1.0" encoding="utf-8"?>
+<w:numbering xmlns:wpc="http://schemas.microsoft.com/office/word/2010/wordprocessingCanvas" xmlns:cx="http://schemas.microsoft.com/office/drawing/2014/chartex" xmlns:cx1="http://schemas.microsoft.com/office/drawing/2015/9/8/chartex" xmlns:cx2="http://schemas.microsoft.com/office/drawing/2015/10/21/chartex" xmlns:mc="http://schemas.openxmlformats.org/markup-compatibility/2006" xmlns:o="urn:schemas-microsoft-com:office:office" xmlns:r="http://schemas.openxmlformats.org/officeDocument/2006/relationships" xmlns:m="http://schemas.openxmlformats.org/officeDocument/2006/math" xmlns:v="urn:schemas-microsoft-com:vml" xmlns:wp14="http://schemas.microsoft.com/office/word/2010/wordprocessingDrawing" xmlns:wp="http://schemas.openxmlformats.org/drawingml/2006/wordprocessingDrawing" xmlns:w10="urn:schemas-microsoft-com:office:word" xmlns:w="http://schemas.openxmlformats.org/wordprocessingml/2006/main" xmlns:w14="http://schemas.microsoft.com/office/word/2010/wordml" xmlns:w15="http://schemas.microsoft.com/office/word/2012/wordml" xmlns:w16se="http://schemas.microsoft.com/office/word/2015/wordml/symex" xmlns:wpg="http://schemas.microsoft.com/office/word/2010/wordprocessingGroup" xmlns:wpi="http://schemas.microsoft.com/office/word/2010/wordprocessingInk" xmlns:wne="http://schemas.microsoft.com/office/word/2006/wordml" xmlns:wps="http://schemas.microsoft.com/office/word/2010/wordprocessingShape" mc:Ignorable="w14 w15 w16se wp14">
+  <w:abstractNum w:abstractNumId="0" w15:restartNumberingAfterBreak="0">
+    <w:nsid w:val="02D84E7D"/>
+    <w:multiLevelType w:val="hybridMultilevel"/>
+    <w:tmpl w:val="B33C7900"/>
+    <w:lvl w:ilvl="0" w:tplc="0405000F">
+      <w:start w:val="1"/>
+      <w:numFmt w:val="decimal"/>
+      <w:lvlText w:val="%1."/>
+      <w:lvlJc w:val="left"/>
+      <w:pPr>
+        <w:ind w:left="720" w:hanging="360"/>
+      </w:pPr>
+    </w:lvl>
+    <w:lvl w:ilvl="1" w:tplc="04050019" w:tentative="1">
+      <w:start w:val="1"/>
+      <w:numFmt w:val="lowerLetter"/>
+      <w:lvlText w:val="%2."/>
+      <w:lvlJc w:val="left"/>
+      <w:pPr>
+        <w:ind w:left="1440" w:hanging="360"/>
+      </w:pPr>
+    </w:lvl>
+    <w:lvl w:ilvl="2" w:tplc="0405001B" w:tentative="1">
+      <w:start w:val="1"/>
+      <w:numFmt w:val="lowerRoman"/>
+      <w:lvlText w:val="%3."/>
+      <w:lvlJc w:val="right"/>
+      <w:pPr>
+        <w:ind w:left="2160" w:hanging="180"/>
+      </w:pPr>
+    </w:lvl>
+    <w:lvl w:ilvl="3" w:tplc="0405000F" w:tentative="1">
+      <w:start w:val="1"/>
+      <w:numFmt w:val="decimal"/>
+      <w:lvlText w:val="%4."/>
+      <w:lvlJc w:val="left"/>
+      <w:pPr>
+        <w:ind w:left="2880" w:hanging="360"/>
+      </w:pPr>
+    </w:lvl>
+    <w:lvl w:ilvl="4" w:tplc="04050019" w:tentative="1">
+      <w:start w:val="1"/>
+      <w:numFmt w:val="lowerLetter"/>
+      <w:lvlText w:val="%5."/>
+      <w:lvlJc w:val="left"/>
+      <w:pPr>
+        <w:ind w:left="3600" w:hanging="360"/>
+      </w:pPr>
+    </w:lvl>
+    <w:lvl w:ilvl="5" w:tplc="0405001B" w:tentative="1">
+      <w:start w:val="1"/>
+      <w:numFmt w:val="lowerRoman"/>
+      <w:lvlText w:val="%6."/>
+      <w:lvlJc w:val="right"/>
+      <w:pPr>
+        <w:ind w:left="4320" w:hanging="180"/>
+      </w:pPr>
+    </w:lvl>
+    <w:lvl w:ilvl="6" w:tplc="0405000F" w:tentative="1">
+      <w:start w:val="1"/>
+      <w:numFmt w:val="decimal"/>
+      <w:lvlText w:val="%7."/>
+      <w:lvlJc w:val="left"/>
+      <w:pPr>
+        <w:ind w:left="5040" w:hanging="360"/>
+      </w:pPr>
+    </w:lvl>
+    <w:lvl w:ilvl="7" w:tplc="04050019" w:tentative="1">
+      <w:start w:val="1"/>
+      <w:numFmt w:val="lowerLetter"/>
+      <w:lvlText w:val="%8."/>
+      <w:lvlJc w:val="left"/>
+      <w:pPr>
+        <w:ind w:left="5760" w:hanging="360"/>
+      </w:pPr>
+    </w:lvl>
+    <w:lvl w:ilvl="8" w:tplc="0405001B" w:tentative="1">
+      <w:start w:val="1"/>
+      <w:numFmt w:val="lowerRoman"/>
+      <w:lvlText w:val="%9."/>
+      <w:lvlJc w:val="right"/>
+      <w:pPr>
+        <w:ind w:left="6480" w:hanging="180"/>
+      </w:pPr>
+    </w:lvl>
+  </w:abstractNum>
+  <w:abstractNum w:abstractNumId="1" w15:restartNumberingAfterBreak="0">
+    <w:nsid w:val="0A3E1BCA"/>
+    <w:multiLevelType w:val="hybridMultilevel"/>
+    <w:tmpl w:val="8222F548"/>
+    <w:lvl w:ilvl="0" w:tplc="0405000F">
+      <w:start w:val="1"/>
+      <w:numFmt w:val="decimal"/>
+      <w:lvlText w:val="%1."/>
+      <w:lvlJc w:val="left"/>
+      <w:pPr>
+        <w:ind w:left="720" w:hanging="360"/>
+      </w:pPr>
+    </w:lvl>
+    <w:lvl w:ilvl="1" w:tplc="04050019" w:tentative="1">
+      <w:start w:val="1"/>
+      <w:numFmt w:val="lowerLetter"/>
+      <w:lvlText w:val="%2."/>
+      <w:lvlJc w:val="left"/>
+      <w:pPr>
+        <w:ind w:left="1440" w:hanging="360"/>
+      </w:pPr>
+    </w:lvl>
+    <w:lvl w:ilvl="2" w:tplc="0405001B" w:tentative="1">
+      <w:start w:val="1"/>
+      <w:numFmt w:val="lowerRoman"/>
+      <w:lvlText w:val="%3."/>
+      <w:lvlJc w:val="right"/>
+      <w:pPr>
+        <w:ind w:left="2160" w:hanging="180"/>
+      </w:pPr>
+    </w:lvl>
+    <w:lvl w:ilvl="3" w:tplc="0405000F" w:tentative="1">
+      <w:start w:val="1"/>
+      <w:numFmt w:val="decimal"/>
+      <w:lvlText w:val="%4."/>
+      <w:lvlJc w:val="left"/>
+      <w:pPr>
+        <w:ind w:left="2880" w:hanging="360"/>
+      </w:pPr>
+    </w:lvl>
+    <w:lvl w:ilvl="4" w:tplc="04050019" w:tentative="1">
+      <w:start w:val="1"/>
+      <w:numFmt w:val="lowerLetter"/>
+      <w:lvlText w:val="%5."/>
+      <w:lvlJc w:val="left"/>
+      <w:pPr>
+        <w:ind w:left="3600" w:hanging="360"/>
+      </w:pPr>
+    </w:lvl>
+    <w:lvl w:ilvl="5" w:tplc="0405001B" w:tentative="1">
+      <w:start w:val="1"/>
+      <w:numFmt w:val="lowerRoman"/>
+      <w:lvlText w:val="%6."/>
+      <w:lvlJc w:val="right"/>
+      <w:pPr>
+        <w:ind w:left="4320" w:hanging="180"/>
+      </w:pPr>
+    </w:lvl>
+    <w:lvl w:ilvl="6" w:tplc="0405000F" w:tentative="1">
+      <w:start w:val="1"/>
+      <w:numFmt w:val="decimal"/>
+      <w:lvlText w:val="%7."/>
+      <w:lvlJc w:val="left"/>
+      <w:pPr>
+        <w:ind w:left="5040" w:hanging="360"/>
+      </w:pPr>
+    </w:lvl>
+    <w:lvl w:ilvl="7" w:tplc="04050019" w:tentative="1">
+      <w:start w:val="1"/>
+      <w:numFmt w:val="lowerLetter"/>
+      <w:lvlText w:val="%8."/>
+      <w:lvlJc w:val="left"/>
+      <w:pPr>
+        <w:ind w:left="5760" w:hanging="360"/>
+      </w:pPr>
+    </w:lvl>
+    <w:lvl w:ilvl="8" w:tplc="0405001B" w:tentative="1">
+      <w:start w:val="1"/>
+      <w:numFmt w:val="lowerRoman"/>
+      <w:lvlText w:val="%9."/>
+      <w:lvlJc w:val="right"/>
+      <w:pPr>
+        <w:ind w:left="6480" w:hanging="180"/>
+      </w:pPr>
+    </w:lvl>
+  </w:abstractNum>
+  <w:abstractNum w:abstractNumId="2" w15:restartNumberingAfterBreak="0">
+    <w:nsid w:val="5F7315DA"/>
+    <w:multiLevelType w:val="hybridMultilevel"/>
+    <w:tmpl w:val="CB4820CE"/>
+    <w:lvl w:ilvl="0" w:tplc="0405000F">
+      <w:start w:val="1"/>
+      <w:numFmt w:val="decimal"/>
+      <w:lvlText w:val="%1."/>
+      <w:lvlJc w:val="left"/>
+      <w:pPr>
+        <w:ind w:left="720" w:hanging="360"/>
+      </w:pPr>
+    </w:lvl>
+    <w:lvl w:ilvl="1" w:tplc="04050019" w:tentative="1">
+      <w:start w:val="1"/>
+      <w:numFmt w:val="lowerLetter"/>
+      <w:lvlText w:val="%2."/>
+      <w:lvlJc w:val="left"/>
+      <w:pPr>
+        <w:ind w:left="1440" w:hanging="360"/>
+      </w:pPr>
+    </w:lvl>
+    <w:lvl w:ilvl="2" w:tplc="0405001B" w:tentative="1">
+      <w:start w:val="1"/>
+      <w:numFmt w:val="lowerRoman"/>
+      <w:lvlText w:val="%3."/>
+      <w:lvlJc w:val="right"/>
+      <w:pPr>
+        <w:ind w:left="2160" w:hanging="180"/>
+      </w:pPr>
+    </w:lvl>
+    <w:lvl w:ilvl="3" w:tplc="0405000F" w:tentative="1">
+      <w:start w:val="1"/>
+      <w:numFmt w:val="decimal"/>
+      <w:lvlText w:val="%4."/>
+      <w:lvlJc w:val="left"/>
+      <w:pPr>
+        <w:ind w:left="2880" w:hanging="360"/>
+      </w:pPr>
+    </w:lvl>
+    <w:lvl w:ilvl="4" w:tplc="04050019" w:tentative="1">
+      <w:start w:val="1"/>
+      <w:numFmt w:val="lowerLetter"/>
+      <w:lvlText w:val="%5."/>
+      <w:lvlJc w:val="left"/>
+      <w:pPr>
+        <w:ind w:left="3600" w:hanging="360"/>
+      </w:pPr>
+    </w:lvl>
+    <w:lvl w:ilvl="5" w:tplc="0405001B" w:tentative="1">
+      <w:start w:val="1"/>
+      <w:numFmt w:val="lowerRoman"/>
+      <w:lvlText w:val="%6."/>
+      <w:lvlJc w:val="right"/>
+      <w:pPr>
+        <w:ind w:left="4320" w:hanging="180"/>
+      </w:pPr>
+    </w:lvl>
+    <w:lvl w:ilvl="6" w:tplc="0405000F" w:tentative="1">
+      <w:start w:val="1"/>
+      <w:numFmt w:val="decimal"/>
+      <w:lvlText w:val="%7."/>
+      <w:lvlJc w:val="left"/>
+      <w:pPr>
+        <w:ind w:left="5040" w:hanging="360"/>
+      </w:pPr>
+    </w:lvl>
+    <w:lvl w:ilvl="7" w:tplc="04050019" w:tentative="1">
+      <w:start w:val="1"/>
+      <w:numFmt w:val="lowerLetter"/>
+      <w:lvlText w:val="%8."/>
+      <w:lvlJc w:val="left"/>
+      <w:pPr>
+        <w:ind w:left="5760" w:hanging="360"/>
+      </w:pPr>
+    </w:lvl>
+    <w:lvl w:ilvl="8" w:tplc="0405001B" w:tentative="1">
+      <w:start w:val="1"/>
+      <w:numFmt w:val="lowerRoman"/>
+      <w:lvlText w:val="%9."/>
+      <w:lvlJc w:val="right"/>
+      <w:pPr>
+        <w:ind w:left="6480" w:hanging="180"/>
+      </w:pPr>
+    </w:lvl>
+  </w:abstractNum>
+  <w:num w:numId="1">
+    <w:abstractNumId w:val="2"/>
+  </w:num>
+  <w:num w:numId="2">
+    <w:abstractNumId w:val="0"/>
+  </w:num>
+  <w:num w:numId="3">
+    <w:abstractNumId w:val="1"/>
+  </w:num>
+</w:numbering>
 </file>
 
 <file path=word/styles.xml><?xml version="1.0" encoding="utf-8"?>
@@ -2202,6 +3198,17 @@
       <w:szCs w:val="18"/>
     </w:rPr>
   </w:style>
+  <w:style w:type="paragraph" w:styleId="Odstavecseseznamem">
+    <w:name w:val="List Paragraph"/>
+    <w:basedOn w:val="Normln"/>
+    <w:uiPriority w:val="34"/>
+    <w:qFormat/>
+    <w:rsid w:val="008700F4"/>
+    <w:pPr>
+      <w:ind w:left="720"/>
+      <w:contextualSpacing/>
+    </w:pPr>
+  </w:style>
 </w:styles>
 </file>
 

</xml_diff>